<commit_message>
Subi links de Kanban y Git
</commit_message>
<xml_diff>
--- a/Kanban y Git.docx
+++ b/Kanban y Git.docx
@@ -35,7 +35,7 @@
           <w:lang w:val="es-MX"/>
         </w:rPr>
       </w:pPr>
-      <w:hyperlink r:id="rId4" w:history="1">
+      <w:hyperlink r:id="rId6" w:history="1">
         <w:r>
           <w:rPr>
             <w:rStyle w:val="Hipervnculo"/>
@@ -60,7 +60,7 @@
           <w:lang w:val="es-MX"/>
         </w:rPr>
       </w:pPr>
-      <w:hyperlink r:id="rId5" w:history="1">
+      <w:hyperlink r:id="rId7" w:history="1">
         <w:r>
           <w:rPr>
             <w:rStyle w:val="Hipervnculo"/>
@@ -93,7 +93,29 @@
           <w:szCs w:val="36"/>
           <w:lang w:val="es-MX"/>
         </w:rPr>
-        <w:t xml:space="preserve">Enlace de trello </w:t>
+        <w:t xml:space="preserve">Enlace de </w:t>
+      </w:r>
+      <w:proofErr w:type="spellStart"/>
+      <w:r>
+        <w:rPr>
+          <w:b/>
+          <w:bCs/>
+          <w:sz w:val="36"/>
+          <w:szCs w:val="36"/>
+          <w:lang w:val="es-MX"/>
+        </w:rPr>
+        <w:t>trello</w:t>
+      </w:r>
+      <w:proofErr w:type="spellEnd"/>
+      <w:r>
+        <w:rPr>
+          <w:b/>
+          <w:bCs/>
+          <w:sz w:val="36"/>
+          <w:szCs w:val="36"/>
+          <w:lang w:val="es-MX"/>
+        </w:rPr>
+        <w:t xml:space="preserve"> </w:t>
       </w:r>
     </w:p>
     <w:p>
@@ -121,177 +143,6 @@
             <wp:extent cx="5612130" cy="2842895"/>
             <wp:effectExtent l="0" t="0" r="7620" b="0"/>
             <wp:docPr id="1" name="Imagen 1"/>
-            <wp:cNvGraphicFramePr>
-              <a:graphicFrameLocks xmlns:a="http://schemas.openxmlformats.org/drawingml/2006/main" noChangeAspect="1"/>
-            </wp:cNvGraphicFramePr>
-            <a:graphic xmlns:a="http://schemas.openxmlformats.org/drawingml/2006/main">
-              <a:graphicData uri="http://schemas.openxmlformats.org/drawingml/2006/picture">
-                <pic:pic xmlns:pic="http://schemas.openxmlformats.org/drawingml/2006/picture">
-                  <pic:nvPicPr>
-                    <pic:cNvPr id="1" name=""/>
-                    <pic:cNvPicPr/>
-                  </pic:nvPicPr>
-                  <pic:blipFill>
-                    <a:blip r:embed="rId6"/>
-                    <a:stretch>
-                      <a:fillRect/>
-                    </a:stretch>
-                  </pic:blipFill>
-                  <pic:spPr>
-                    <a:xfrm>
-                      <a:off x="0" y="0"/>
-                      <a:ext cx="5612130" cy="2842895"/>
-                    </a:xfrm>
-                    <a:prstGeom prst="rect">
-                      <a:avLst/>
-                    </a:prstGeom>
-                  </pic:spPr>
-                </pic:pic>
-              </a:graphicData>
-            </a:graphic>
-          </wp:inline>
-        </w:drawing>
-      </w:r>
-    </w:p>
-    <w:p>
-      <w:pPr>
-        <w:jc w:val="center"/>
-        <w:rPr>
-          <w:b/>
-          <w:bCs/>
-          <w:sz w:val="36"/>
-          <w:szCs w:val="36"/>
-          <w:lang w:val="es-MX"/>
-        </w:rPr>
-      </w:pPr>
-    </w:p>
-    <w:p>
-      <w:pPr>
-        <w:jc w:val="center"/>
-        <w:rPr>
-          <w:b/>
-          <w:bCs/>
-          <w:sz w:val="36"/>
-          <w:szCs w:val="36"/>
-          <w:lang w:val="es-MX"/>
-        </w:rPr>
-      </w:pPr>
-    </w:p>
-    <w:p>
-      <w:pPr>
-        <w:jc w:val="center"/>
-        <w:rPr>
-          <w:b/>
-          <w:bCs/>
-          <w:sz w:val="36"/>
-          <w:szCs w:val="36"/>
-          <w:lang w:val="es-MX"/>
-        </w:rPr>
-      </w:pPr>
-      <w:r>
-        <w:rPr>
-          <w:b/>
-          <w:bCs/>
-          <w:sz w:val="36"/>
-          <w:szCs w:val="36"/>
-          <w:lang w:val="es-MX"/>
-        </w:rPr>
-        <w:t>Git</w:t>
-      </w:r>
-    </w:p>
-    <w:p>
-      <w:pPr>
-        <w:jc w:val="center"/>
-        <w:rPr>
-          <w:b/>
-          <w:bCs/>
-          <w:sz w:val="36"/>
-          <w:szCs w:val="36"/>
-          <w:lang w:val="es-MX"/>
-        </w:rPr>
-      </w:pPr>
-    </w:p>
-    <w:p>
-      <w:pPr>
-        <w:jc w:val="center"/>
-        <w:rPr>
-          <w:b/>
-          <w:bCs/>
-          <w:sz w:val="36"/>
-          <w:szCs w:val="36"/>
-          <w:lang w:val="es-MX"/>
-        </w:rPr>
-      </w:pPr>
-      <w:r>
-        <w:rPr>
-          <w:b/>
-          <w:bCs/>
-          <w:sz w:val="36"/>
-          <w:szCs w:val="36"/>
-          <w:lang w:val="es-MX"/>
-        </w:rPr>
-        <w:lastRenderedPageBreak/>
-        <w:drawing>
-          <wp:inline distT="0" distB="0" distL="0" distR="0" wp14:anchorId="56B59EF9" wp14:editId="11C05B6E">
-            <wp:extent cx="5612130" cy="3347720"/>
-            <wp:effectExtent l="0" t="0" r="7620" b="5080"/>
-            <wp:docPr id="2" name="Imagen 2"/>
-            <wp:cNvGraphicFramePr>
-              <a:graphicFrameLocks xmlns:a="http://schemas.openxmlformats.org/drawingml/2006/main" noChangeAspect="1"/>
-            </wp:cNvGraphicFramePr>
-            <a:graphic xmlns:a="http://schemas.openxmlformats.org/drawingml/2006/main">
-              <a:graphicData uri="http://schemas.openxmlformats.org/drawingml/2006/picture">
-                <pic:pic xmlns:pic="http://schemas.openxmlformats.org/drawingml/2006/picture">
-                  <pic:nvPicPr>
-                    <pic:cNvPr id="1" name=""/>
-                    <pic:cNvPicPr/>
-                  </pic:nvPicPr>
-                  <pic:blipFill>
-                    <a:blip r:embed="rId7"/>
-                    <a:stretch>
-                      <a:fillRect/>
-                    </a:stretch>
-                  </pic:blipFill>
-                  <pic:spPr>
-                    <a:xfrm>
-                      <a:off x="0" y="0"/>
-                      <a:ext cx="5612130" cy="3347720"/>
-                    </a:xfrm>
-                    <a:prstGeom prst="rect">
-                      <a:avLst/>
-                    </a:prstGeom>
-                  </pic:spPr>
-                </pic:pic>
-              </a:graphicData>
-            </a:graphic>
-          </wp:inline>
-        </w:drawing>
-      </w:r>
-    </w:p>
-    <w:p>
-      <w:pPr>
-        <w:jc w:val="center"/>
-        <w:rPr>
-          <w:b/>
-          <w:bCs/>
-          <w:sz w:val="36"/>
-          <w:szCs w:val="36"/>
-          <w:lang w:val="es-MX"/>
-        </w:rPr>
-      </w:pPr>
-      <w:r>
-        <w:rPr>
-          <w:b/>
-          <w:bCs/>
-          <w:sz w:val="36"/>
-          <w:szCs w:val="36"/>
-          <w:lang w:val="es-MX"/>
-        </w:rPr>
-        <w:drawing>
-          <wp:inline distT="0" distB="0" distL="0" distR="0" wp14:anchorId="43B12A9C" wp14:editId="7A33A4B3">
-            <wp:extent cx="5612130" cy="3395980"/>
-            <wp:effectExtent l="0" t="0" r="7620" b="0"/>
-            <wp:docPr id="3" name="Imagen 3"/>
             <wp:cNvGraphicFramePr>
               <a:graphicFrameLocks xmlns:a="http://schemas.openxmlformats.org/drawingml/2006/main" noChangeAspect="1"/>
             </wp:cNvGraphicFramePr>
@@ -311,6 +162,480 @@
                   <pic:spPr>
                     <a:xfrm>
                       <a:off x="0" y="0"/>
+                      <a:ext cx="5612130" cy="2842895"/>
+                    </a:xfrm>
+                    <a:prstGeom prst="rect">
+                      <a:avLst/>
+                    </a:prstGeom>
+                  </pic:spPr>
+                </pic:pic>
+              </a:graphicData>
+            </a:graphic>
+          </wp:inline>
+        </w:drawing>
+      </w:r>
+    </w:p>
+    <w:p>
+      <w:pPr>
+        <w:jc w:val="center"/>
+        <w:rPr>
+          <w:b/>
+          <w:bCs/>
+          <w:sz w:val="36"/>
+          <w:szCs w:val="36"/>
+          <w:lang w:val="es-MX"/>
+        </w:rPr>
+      </w:pPr>
+      <w:r>
+        <w:rPr>
+          <w:b/>
+          <w:bCs/>
+          <w:noProof/>
+          <w:sz w:val="36"/>
+          <w:szCs w:val="36"/>
+          <w:lang w:val="es-MX"/>
+        </w:rPr>
+        <w:drawing>
+          <wp:inline distT="0" distB="0" distL="0" distR="0" wp14:anchorId="69A8EEB7" wp14:editId="313CA100">
+            <wp:extent cx="5612130" cy="1723390"/>
+            <wp:effectExtent l="0" t="0" r="7620" b="0"/>
+            <wp:docPr id="6" name="Imagen 6"/>
+            <wp:cNvGraphicFramePr>
+              <a:graphicFrameLocks xmlns:a="http://schemas.openxmlformats.org/drawingml/2006/main" noChangeAspect="1"/>
+            </wp:cNvGraphicFramePr>
+            <a:graphic xmlns:a="http://schemas.openxmlformats.org/drawingml/2006/main">
+              <a:graphicData uri="http://schemas.openxmlformats.org/drawingml/2006/picture">
+                <pic:pic xmlns:pic="http://schemas.openxmlformats.org/drawingml/2006/picture">
+                  <pic:nvPicPr>
+                    <pic:cNvPr id="1" name=""/>
+                    <pic:cNvPicPr/>
+                  </pic:nvPicPr>
+                  <pic:blipFill>
+                    <a:blip r:embed="rId9"/>
+                    <a:stretch>
+                      <a:fillRect/>
+                    </a:stretch>
+                  </pic:blipFill>
+                  <pic:spPr>
+                    <a:xfrm>
+                      <a:off x="0" y="0"/>
+                      <a:ext cx="5612130" cy="1723390"/>
+                    </a:xfrm>
+                    <a:prstGeom prst="rect">
+                      <a:avLst/>
+                    </a:prstGeom>
+                  </pic:spPr>
+                </pic:pic>
+              </a:graphicData>
+            </a:graphic>
+          </wp:inline>
+        </w:drawing>
+      </w:r>
+    </w:p>
+    <w:p>
+      <w:pPr>
+        <w:jc w:val="center"/>
+        <w:rPr>
+          <w:b/>
+          <w:bCs/>
+          <w:sz w:val="36"/>
+          <w:szCs w:val="36"/>
+          <w:lang w:val="es-MX"/>
+        </w:rPr>
+      </w:pPr>
+      <w:r>
+        <w:rPr>
+          <w:b/>
+          <w:bCs/>
+          <w:noProof/>
+          <w:sz w:val="36"/>
+          <w:szCs w:val="36"/>
+          <w:lang w:val="es-MX"/>
+        </w:rPr>
+        <w:lastRenderedPageBreak/>
+        <w:drawing>
+          <wp:inline distT="0" distB="0" distL="0" distR="0" wp14:anchorId="26EFB828" wp14:editId="5578A6B4">
+            <wp:extent cx="3429479" cy="3848637"/>
+            <wp:effectExtent l="0" t="0" r="0" b="0"/>
+            <wp:docPr id="7" name="Imagen 7"/>
+            <wp:cNvGraphicFramePr>
+              <a:graphicFrameLocks xmlns:a="http://schemas.openxmlformats.org/drawingml/2006/main" noChangeAspect="1"/>
+            </wp:cNvGraphicFramePr>
+            <a:graphic xmlns:a="http://schemas.openxmlformats.org/drawingml/2006/main">
+              <a:graphicData uri="http://schemas.openxmlformats.org/drawingml/2006/picture">
+                <pic:pic xmlns:pic="http://schemas.openxmlformats.org/drawingml/2006/picture">
+                  <pic:nvPicPr>
+                    <pic:cNvPr id="1" name=""/>
+                    <pic:cNvPicPr/>
+                  </pic:nvPicPr>
+                  <pic:blipFill>
+                    <a:blip r:embed="rId10"/>
+                    <a:stretch>
+                      <a:fillRect/>
+                    </a:stretch>
+                  </pic:blipFill>
+                  <pic:spPr>
+                    <a:xfrm>
+                      <a:off x="0" y="0"/>
+                      <a:ext cx="3429479" cy="3848637"/>
+                    </a:xfrm>
+                    <a:prstGeom prst="rect">
+                      <a:avLst/>
+                    </a:prstGeom>
+                  </pic:spPr>
+                </pic:pic>
+              </a:graphicData>
+            </a:graphic>
+          </wp:inline>
+        </w:drawing>
+      </w:r>
+    </w:p>
+    <w:p>
+      <w:pPr>
+        <w:jc w:val="center"/>
+        <w:rPr>
+          <w:b/>
+          <w:bCs/>
+          <w:sz w:val="36"/>
+          <w:szCs w:val="36"/>
+          <w:lang w:val="es-MX"/>
+        </w:rPr>
+      </w:pPr>
+      <w:r>
+        <w:rPr>
+          <w:b/>
+          <w:bCs/>
+          <w:noProof/>
+          <w:sz w:val="36"/>
+          <w:szCs w:val="36"/>
+          <w:lang w:val="es-MX"/>
+        </w:rPr>
+        <w:drawing>
+          <wp:inline distT="0" distB="0" distL="0" distR="0" wp14:anchorId="47C72C8F" wp14:editId="2A77D006">
+            <wp:extent cx="5612130" cy="4132580"/>
+            <wp:effectExtent l="0" t="0" r="7620" b="1270"/>
+            <wp:docPr id="8" name="Imagen 8"/>
+            <wp:cNvGraphicFramePr>
+              <a:graphicFrameLocks xmlns:a="http://schemas.openxmlformats.org/drawingml/2006/main" noChangeAspect="1"/>
+            </wp:cNvGraphicFramePr>
+            <a:graphic xmlns:a="http://schemas.openxmlformats.org/drawingml/2006/main">
+              <a:graphicData uri="http://schemas.openxmlformats.org/drawingml/2006/picture">
+                <pic:pic xmlns:pic="http://schemas.openxmlformats.org/drawingml/2006/picture">
+                  <pic:nvPicPr>
+                    <pic:cNvPr id="1" name=""/>
+                    <pic:cNvPicPr/>
+                  </pic:nvPicPr>
+                  <pic:blipFill>
+                    <a:blip r:embed="rId11"/>
+                    <a:stretch>
+                      <a:fillRect/>
+                    </a:stretch>
+                  </pic:blipFill>
+                  <pic:spPr>
+                    <a:xfrm>
+                      <a:off x="0" y="0"/>
+                      <a:ext cx="5612130" cy="4132580"/>
+                    </a:xfrm>
+                    <a:prstGeom prst="rect">
+                      <a:avLst/>
+                    </a:prstGeom>
+                  </pic:spPr>
+                </pic:pic>
+              </a:graphicData>
+            </a:graphic>
+          </wp:inline>
+        </w:drawing>
+      </w:r>
+    </w:p>
+    <w:p>
+      <w:pPr>
+        <w:jc w:val="center"/>
+        <w:rPr>
+          <w:b/>
+          <w:bCs/>
+          <w:sz w:val="36"/>
+          <w:szCs w:val="36"/>
+          <w:lang w:val="es-MX"/>
+        </w:rPr>
+      </w:pPr>
+      <w:r>
+        <w:rPr>
+          <w:b/>
+          <w:bCs/>
+          <w:noProof/>
+          <w:sz w:val="36"/>
+          <w:szCs w:val="36"/>
+          <w:lang w:val="es-MX"/>
+        </w:rPr>
+        <w:lastRenderedPageBreak/>
+        <w:drawing>
+          <wp:inline distT="0" distB="0" distL="0" distR="0" wp14:anchorId="7C721FED" wp14:editId="29D360F7">
+            <wp:extent cx="5612130" cy="6091555"/>
+            <wp:effectExtent l="0" t="0" r="7620" b="4445"/>
+            <wp:docPr id="9" name="Imagen 9"/>
+            <wp:cNvGraphicFramePr>
+              <a:graphicFrameLocks xmlns:a="http://schemas.openxmlformats.org/drawingml/2006/main" noChangeAspect="1"/>
+            </wp:cNvGraphicFramePr>
+            <a:graphic xmlns:a="http://schemas.openxmlformats.org/drawingml/2006/main">
+              <a:graphicData uri="http://schemas.openxmlformats.org/drawingml/2006/picture">
+                <pic:pic xmlns:pic="http://schemas.openxmlformats.org/drawingml/2006/picture">
+                  <pic:nvPicPr>
+                    <pic:cNvPr id="1" name=""/>
+                    <pic:cNvPicPr/>
+                  </pic:nvPicPr>
+                  <pic:blipFill>
+                    <a:blip r:embed="rId12"/>
+                    <a:stretch>
+                      <a:fillRect/>
+                    </a:stretch>
+                  </pic:blipFill>
+                  <pic:spPr>
+                    <a:xfrm>
+                      <a:off x="0" y="0"/>
+                      <a:ext cx="5612130" cy="6091555"/>
+                    </a:xfrm>
+                    <a:prstGeom prst="rect">
+                      <a:avLst/>
+                    </a:prstGeom>
+                  </pic:spPr>
+                </pic:pic>
+              </a:graphicData>
+            </a:graphic>
+          </wp:inline>
+        </w:drawing>
+      </w:r>
+    </w:p>
+    <w:p>
+      <w:pPr>
+        <w:jc w:val="center"/>
+        <w:rPr>
+          <w:b/>
+          <w:bCs/>
+          <w:sz w:val="36"/>
+          <w:szCs w:val="36"/>
+          <w:lang w:val="es-MX"/>
+        </w:rPr>
+      </w:pPr>
+      <w:r>
+        <w:rPr>
+          <w:b/>
+          <w:bCs/>
+          <w:noProof/>
+          <w:sz w:val="36"/>
+          <w:szCs w:val="36"/>
+          <w:lang w:val="es-MX"/>
+        </w:rPr>
+        <w:lastRenderedPageBreak/>
+        <w:drawing>
+          <wp:inline distT="0" distB="0" distL="0" distR="0" wp14:anchorId="3441F237" wp14:editId="670F57DF">
+            <wp:extent cx="5612130" cy="4678680"/>
+            <wp:effectExtent l="0" t="0" r="7620" b="7620"/>
+            <wp:docPr id="4" name="Imagen 4"/>
+            <wp:cNvGraphicFramePr>
+              <a:graphicFrameLocks xmlns:a="http://schemas.openxmlformats.org/drawingml/2006/main" noChangeAspect="1"/>
+            </wp:cNvGraphicFramePr>
+            <a:graphic xmlns:a="http://schemas.openxmlformats.org/drawingml/2006/main">
+              <a:graphicData uri="http://schemas.openxmlformats.org/drawingml/2006/picture">
+                <pic:pic xmlns:pic="http://schemas.openxmlformats.org/drawingml/2006/picture">
+                  <pic:nvPicPr>
+                    <pic:cNvPr id="1" name=""/>
+                    <pic:cNvPicPr/>
+                  </pic:nvPicPr>
+                  <pic:blipFill>
+                    <a:blip r:embed="rId13"/>
+                    <a:stretch>
+                      <a:fillRect/>
+                    </a:stretch>
+                  </pic:blipFill>
+                  <pic:spPr>
+                    <a:xfrm>
+                      <a:off x="0" y="0"/>
+                      <a:ext cx="5612130" cy="4678680"/>
+                    </a:xfrm>
+                    <a:prstGeom prst="rect">
+                      <a:avLst/>
+                    </a:prstGeom>
+                  </pic:spPr>
+                </pic:pic>
+              </a:graphicData>
+            </a:graphic>
+          </wp:inline>
+        </w:drawing>
+      </w:r>
+    </w:p>
+    <w:p>
+      <w:pPr>
+        <w:jc w:val="center"/>
+        <w:rPr>
+          <w:b/>
+          <w:bCs/>
+          <w:sz w:val="36"/>
+          <w:szCs w:val="36"/>
+          <w:lang w:val="es-MX"/>
+        </w:rPr>
+      </w:pPr>
+    </w:p>
+    <w:p>
+      <w:pPr>
+        <w:jc w:val="center"/>
+        <w:rPr>
+          <w:b/>
+          <w:bCs/>
+          <w:sz w:val="36"/>
+          <w:szCs w:val="36"/>
+          <w:lang w:val="es-MX"/>
+        </w:rPr>
+      </w:pPr>
+      <w:r>
+        <w:rPr>
+          <w:b/>
+          <w:bCs/>
+          <w:sz w:val="36"/>
+          <w:szCs w:val="36"/>
+          <w:lang w:val="es-MX"/>
+        </w:rPr>
+        <w:t>Git</w:t>
+      </w:r>
+    </w:p>
+    <w:p>
+      <w:pPr>
+        <w:jc w:val="center"/>
+        <w:rPr>
+          <w:b/>
+          <w:bCs/>
+          <w:sz w:val="36"/>
+          <w:szCs w:val="36"/>
+          <w:lang w:val="es-MX"/>
+        </w:rPr>
+      </w:pPr>
+      <w:hyperlink r:id="rId14" w:history="1">
+        <w:r>
+          <w:rPr>
+            <w:rStyle w:val="Hipervnculo"/>
+            <w:b/>
+            <w:bCs/>
+            <w:sz w:val="36"/>
+            <w:szCs w:val="36"/>
+            <w:lang w:val="es-MX"/>
+          </w:rPr>
+          <w:t>https://github.com/Cata10cometta/EvaluacionTIC.git</w:t>
+        </w:r>
+      </w:hyperlink>
+    </w:p>
+    <w:p>
+      <w:pPr>
+        <w:jc w:val="center"/>
+        <w:rPr>
+          <w:b/>
+          <w:bCs/>
+          <w:sz w:val="36"/>
+          <w:szCs w:val="36"/>
+          <w:lang w:val="es-MX"/>
+        </w:rPr>
+      </w:pPr>
+    </w:p>
+    <w:p>
+      <w:pPr>
+        <w:jc w:val="center"/>
+        <w:rPr>
+          <w:b/>
+          <w:bCs/>
+          <w:sz w:val="36"/>
+          <w:szCs w:val="36"/>
+          <w:lang w:val="es-MX"/>
+        </w:rPr>
+      </w:pPr>
+      <w:r>
+        <w:rPr>
+          <w:b/>
+          <w:bCs/>
+          <w:noProof/>
+          <w:sz w:val="36"/>
+          <w:szCs w:val="36"/>
+          <w:lang w:val="es-MX"/>
+        </w:rPr>
+        <w:lastRenderedPageBreak/>
+        <w:drawing>
+          <wp:inline distT="0" distB="0" distL="0" distR="0" wp14:anchorId="56B59EF9" wp14:editId="11C05B6E">
+            <wp:extent cx="5612130" cy="3347720"/>
+            <wp:effectExtent l="0" t="0" r="7620" b="5080"/>
+            <wp:docPr id="2" name="Imagen 2"/>
+            <wp:cNvGraphicFramePr>
+              <a:graphicFrameLocks xmlns:a="http://schemas.openxmlformats.org/drawingml/2006/main" noChangeAspect="1"/>
+            </wp:cNvGraphicFramePr>
+            <a:graphic xmlns:a="http://schemas.openxmlformats.org/drawingml/2006/main">
+              <a:graphicData uri="http://schemas.openxmlformats.org/drawingml/2006/picture">
+                <pic:pic xmlns:pic="http://schemas.openxmlformats.org/drawingml/2006/picture">
+                  <pic:nvPicPr>
+                    <pic:cNvPr id="1" name=""/>
+                    <pic:cNvPicPr/>
+                  </pic:nvPicPr>
+                  <pic:blipFill>
+                    <a:blip r:embed="rId15"/>
+                    <a:stretch>
+                      <a:fillRect/>
+                    </a:stretch>
+                  </pic:blipFill>
+                  <pic:spPr>
+                    <a:xfrm>
+                      <a:off x="0" y="0"/>
+                      <a:ext cx="5612130" cy="3347720"/>
+                    </a:xfrm>
+                    <a:prstGeom prst="rect">
+                      <a:avLst/>
+                    </a:prstGeom>
+                  </pic:spPr>
+                </pic:pic>
+              </a:graphicData>
+            </a:graphic>
+          </wp:inline>
+        </w:drawing>
+      </w:r>
+    </w:p>
+    <w:p>
+      <w:pPr>
+        <w:jc w:val="center"/>
+        <w:rPr>
+          <w:b/>
+          <w:bCs/>
+          <w:sz w:val="36"/>
+          <w:szCs w:val="36"/>
+          <w:lang w:val="es-MX"/>
+        </w:rPr>
+      </w:pPr>
+      <w:r>
+        <w:rPr>
+          <w:b/>
+          <w:bCs/>
+          <w:noProof/>
+          <w:sz w:val="36"/>
+          <w:szCs w:val="36"/>
+          <w:lang w:val="es-MX"/>
+        </w:rPr>
+        <w:drawing>
+          <wp:inline distT="0" distB="0" distL="0" distR="0" wp14:anchorId="43B12A9C" wp14:editId="7A33A4B3">
+            <wp:extent cx="5612130" cy="3395980"/>
+            <wp:effectExtent l="0" t="0" r="7620" b="0"/>
+            <wp:docPr id="3" name="Imagen 3"/>
+            <wp:cNvGraphicFramePr>
+              <a:graphicFrameLocks xmlns:a="http://schemas.openxmlformats.org/drawingml/2006/main" noChangeAspect="1"/>
+            </wp:cNvGraphicFramePr>
+            <a:graphic xmlns:a="http://schemas.openxmlformats.org/drawingml/2006/main">
+              <a:graphicData uri="http://schemas.openxmlformats.org/drawingml/2006/picture">
+                <pic:pic xmlns:pic="http://schemas.openxmlformats.org/drawingml/2006/picture">
+                  <pic:nvPicPr>
+                    <pic:cNvPr id="1" name=""/>
+                    <pic:cNvPicPr/>
+                  </pic:nvPicPr>
+                  <pic:blipFill>
+                    <a:blip r:embed="rId16"/>
+                    <a:stretch>
+                      <a:fillRect/>
+                    </a:stretch>
+                  </pic:blipFill>
+                  <pic:spPr>
+                    <a:xfrm>
+                      <a:off x="0" y="0"/>
                       <a:ext cx="5612130" cy="3395980"/>
                     </a:xfrm>
                     <a:prstGeom prst="rect">
@@ -324,6 +649,119 @@
         </w:drawing>
       </w:r>
     </w:p>
+    <w:p>
+      <w:pPr>
+        <w:jc w:val="center"/>
+        <w:rPr>
+          <w:b/>
+          <w:bCs/>
+          <w:sz w:val="36"/>
+          <w:szCs w:val="36"/>
+          <w:lang w:val="es-MX"/>
+        </w:rPr>
+      </w:pPr>
+      <w:r>
+        <w:rPr>
+          <w:b/>
+          <w:bCs/>
+          <w:sz w:val="36"/>
+          <w:szCs w:val="36"/>
+          <w:lang w:val="es-MX"/>
+        </w:rPr>
+        <w:lastRenderedPageBreak/>
+        <w:drawing>
+          <wp:inline distT="0" distB="0" distL="0" distR="0" wp14:anchorId="15159A08" wp14:editId="0BDDEFF3">
+            <wp:extent cx="5612130" cy="3295650"/>
+            <wp:effectExtent l="0" t="0" r="7620" b="0"/>
+            <wp:docPr id="10" name="Imagen 10"/>
+            <wp:cNvGraphicFramePr>
+              <a:graphicFrameLocks xmlns:a="http://schemas.openxmlformats.org/drawingml/2006/main" noChangeAspect="1"/>
+            </wp:cNvGraphicFramePr>
+            <a:graphic xmlns:a="http://schemas.openxmlformats.org/drawingml/2006/main">
+              <a:graphicData uri="http://schemas.openxmlformats.org/drawingml/2006/picture">
+                <pic:pic xmlns:pic="http://schemas.openxmlformats.org/drawingml/2006/picture">
+                  <pic:nvPicPr>
+                    <pic:cNvPr id="1" name=""/>
+                    <pic:cNvPicPr/>
+                  </pic:nvPicPr>
+                  <pic:blipFill>
+                    <a:blip r:embed="rId17"/>
+                    <a:stretch>
+                      <a:fillRect/>
+                    </a:stretch>
+                  </pic:blipFill>
+                  <pic:spPr>
+                    <a:xfrm>
+                      <a:off x="0" y="0"/>
+                      <a:ext cx="5612130" cy="3295650"/>
+                    </a:xfrm>
+                    <a:prstGeom prst="rect">
+                      <a:avLst/>
+                    </a:prstGeom>
+                  </pic:spPr>
+                </pic:pic>
+              </a:graphicData>
+            </a:graphic>
+          </wp:inline>
+        </w:drawing>
+      </w:r>
+    </w:p>
+    <w:p>
+      <w:pPr>
+        <w:jc w:val="center"/>
+        <w:rPr>
+          <w:b/>
+          <w:bCs/>
+          <w:sz w:val="36"/>
+          <w:szCs w:val="36"/>
+          <w:lang w:val="es-MX"/>
+        </w:rPr>
+      </w:pPr>
+      <w:r>
+        <w:rPr>
+          <w:b/>
+          <w:bCs/>
+          <w:sz w:val="36"/>
+          <w:szCs w:val="36"/>
+          <w:lang w:val="es-MX"/>
+        </w:rPr>
+        <w:drawing>
+          <wp:inline distT="0" distB="0" distL="0" distR="0" wp14:anchorId="61B3C928" wp14:editId="718B90E7">
+            <wp:extent cx="5612130" cy="3362325"/>
+            <wp:effectExtent l="0" t="0" r="7620" b="9525"/>
+            <wp:docPr id="5" name="Imagen 5"/>
+            <wp:cNvGraphicFramePr>
+              <a:graphicFrameLocks xmlns:a="http://schemas.openxmlformats.org/drawingml/2006/main" noChangeAspect="1"/>
+            </wp:cNvGraphicFramePr>
+            <a:graphic xmlns:a="http://schemas.openxmlformats.org/drawingml/2006/main">
+              <a:graphicData uri="http://schemas.openxmlformats.org/drawingml/2006/picture">
+                <pic:pic xmlns:pic="http://schemas.openxmlformats.org/drawingml/2006/picture">
+                  <pic:nvPicPr>
+                    <pic:cNvPr id="1" name=""/>
+                    <pic:cNvPicPr/>
+                  </pic:nvPicPr>
+                  <pic:blipFill>
+                    <a:blip r:embed="rId18"/>
+                    <a:stretch>
+                      <a:fillRect/>
+                    </a:stretch>
+                  </pic:blipFill>
+                  <pic:spPr>
+                    <a:xfrm>
+                      <a:off x="0" y="0"/>
+                      <a:ext cx="5612130" cy="3362325"/>
+                    </a:xfrm>
+                    <a:prstGeom prst="rect">
+                      <a:avLst/>
+                    </a:prstGeom>
+                  </pic:spPr>
+                </pic:pic>
+              </a:graphicData>
+            </a:graphic>
+          </wp:inline>
+        </w:drawing>
+      </w:r>
+    </w:p>
     <w:sectPr>
       <w:pgSz w:w="12240" w:h="15840"/>
       <w:pgMar w:top="1417" w:right="1701" w:bottom="1417" w:left="1701" w:header="708" w:footer="708" w:gutter="0"/>
@@ -332,6 +770,56 @@
     </w:sectPr>
   </w:body>
 </w:document>
+</file>
+
+<file path=word/endnotes.xml><?xml version="1.0" encoding="utf-8"?>
+<w:endnotes xmlns:wpc="http://schemas.microsoft.com/office/word/2010/wordprocessingCanvas" xmlns:cx="http://schemas.microsoft.com/office/drawing/2014/chartex" xmlns:cx1="http://schemas.microsoft.com/office/drawing/2015/9/8/chartex" xmlns:cx2="http://schemas.microsoft.com/office/drawing/2015/10/21/chartex" xmlns:cx3="http://schemas.microsoft.com/office/drawing/2016/5/9/chartex" xmlns:cx4="http://schemas.microsoft.com/office/drawing/2016/5/10/chartex" xmlns:cx5="http://schemas.microsoft.com/office/drawing/2016/5/11/chartex" xmlns:cx6="http://schemas.microsoft.com/office/drawing/2016/5/12/chartex" xmlns:cx7="http://schemas.microsoft.com/office/drawing/2016/5/13/chartex" xmlns:cx8="http://schemas.microsoft.com/office/drawing/2016/5/14/chartex" xmlns:mc="http://schemas.openxmlformats.org/markup-compatibility/2006" xmlns:aink="http://schemas.microsoft.com/office/drawing/2016/ink" xmlns:am3d="http://schemas.microsoft.com/office/drawing/2017/model3d" xmlns:o="urn:schemas-microsoft-com:office:office" xmlns:r="http://schemas.openxmlformats.org/officeDocument/2006/relationships" xmlns:m="http://schemas.openxmlformats.org/officeDocument/2006/math" xmlns:v="urn:schemas-microsoft-com:vml" xmlns:wp14="http://schemas.microsoft.com/office/word/2010/wordprocessingDrawing" xmlns:wp="http://schemas.openxmlformats.org/drawingml/2006/wordprocessingDrawing" xmlns:w10="urn:schemas-microsoft-com:office:word" xmlns:w="http://schemas.openxmlformats.org/wordprocessingml/2006/main" xmlns:w14="http://schemas.microsoft.com/office/word/2010/wordml" xmlns:w15="http://schemas.microsoft.com/office/word/2012/wordml" xmlns:w16cex="http://schemas.microsoft.com/office/word/2018/wordml/cex" xmlns:w16cid="http://schemas.microsoft.com/office/word/2016/wordml/cid" xmlns:w16="http://schemas.microsoft.com/office/word/2018/wordml" xmlns:w16se="http://schemas.microsoft.com/office/word/2015/wordml/symex" xmlns:wpg="http://schemas.microsoft.com/office/word/2010/wordprocessingGroup" xmlns:wpi="http://schemas.microsoft.com/office/word/2010/wordprocessingInk" xmlns:wne="http://schemas.microsoft.com/office/word/2006/wordml" xmlns:wps="http://schemas.microsoft.com/office/word/2010/wordprocessingShape" mc:Ignorable="w14 w15 w16se w16cid w16 w16cex wp14">
+  <w:endnote w:type="separator" w:id="-1">
+    <w:p>
+      <w:pPr>
+        <w:spacing w:after="0" w:line="240" w:lineRule="auto"/>
+      </w:pPr>
+      <w:r>
+        <w:separator/>
+      </w:r>
+    </w:p>
+  </w:endnote>
+  <w:endnote w:type="continuationSeparator" w:id="0">
+    <w:p>
+      <w:pPr>
+        <w:spacing w:after="0" w:line="240" w:lineRule="auto"/>
+      </w:pPr>
+      <w:r>
+        <w:continuationSeparator/>
+      </w:r>
+    </w:p>
+  </w:endnote>
+</w:endnotes>
+</file>
+
+<file path=word/footnotes.xml><?xml version="1.0" encoding="utf-8"?>
+<w:footnotes xmlns:wpc="http://schemas.microsoft.com/office/word/2010/wordprocessingCanvas" xmlns:cx="http://schemas.microsoft.com/office/drawing/2014/chartex" xmlns:cx1="http://schemas.microsoft.com/office/drawing/2015/9/8/chartex" xmlns:cx2="http://schemas.microsoft.com/office/drawing/2015/10/21/chartex" xmlns:cx3="http://schemas.microsoft.com/office/drawing/2016/5/9/chartex" xmlns:cx4="http://schemas.microsoft.com/office/drawing/2016/5/10/chartex" xmlns:cx5="http://schemas.microsoft.com/office/drawing/2016/5/11/chartex" xmlns:cx6="http://schemas.microsoft.com/office/drawing/2016/5/12/chartex" xmlns:cx7="http://schemas.microsoft.com/office/drawing/2016/5/13/chartex" xmlns:cx8="http://schemas.microsoft.com/office/drawing/2016/5/14/chartex" xmlns:mc="http://schemas.openxmlformats.org/markup-compatibility/2006" xmlns:aink="http://schemas.microsoft.com/office/drawing/2016/ink" xmlns:am3d="http://schemas.microsoft.com/office/drawing/2017/model3d" xmlns:o="urn:schemas-microsoft-com:office:office" xmlns:r="http://schemas.openxmlformats.org/officeDocument/2006/relationships" xmlns:m="http://schemas.openxmlformats.org/officeDocument/2006/math" xmlns:v="urn:schemas-microsoft-com:vml" xmlns:wp14="http://schemas.microsoft.com/office/word/2010/wordprocessingDrawing" xmlns:wp="http://schemas.openxmlformats.org/drawingml/2006/wordprocessingDrawing" xmlns:w10="urn:schemas-microsoft-com:office:word" xmlns:w="http://schemas.openxmlformats.org/wordprocessingml/2006/main" xmlns:w14="http://schemas.microsoft.com/office/word/2010/wordml" xmlns:w15="http://schemas.microsoft.com/office/word/2012/wordml" xmlns:w16cex="http://schemas.microsoft.com/office/word/2018/wordml/cex" xmlns:w16cid="http://schemas.microsoft.com/office/word/2016/wordml/cid" xmlns:w16="http://schemas.microsoft.com/office/word/2018/wordml" xmlns:w16se="http://schemas.microsoft.com/office/word/2015/wordml/symex" xmlns:wpg="http://schemas.microsoft.com/office/word/2010/wordprocessingGroup" xmlns:wpi="http://schemas.microsoft.com/office/word/2010/wordprocessingInk" xmlns:wne="http://schemas.microsoft.com/office/word/2006/wordml" xmlns:wps="http://schemas.microsoft.com/office/word/2010/wordprocessingShape" mc:Ignorable="w14 w15 w16se w16cid w16 w16cex wp14">
+  <w:footnote w:type="separator" w:id="-1">
+    <w:p>
+      <w:pPr>
+        <w:spacing w:after="0" w:line="240" w:lineRule="auto"/>
+      </w:pPr>
+      <w:r>
+        <w:separator/>
+      </w:r>
+    </w:p>
+  </w:footnote>
+  <w:footnote w:type="continuationSeparator" w:id="0">
+    <w:p>
+      <w:pPr>
+        <w:spacing w:after="0" w:line="240" w:lineRule="auto"/>
+      </w:pPr>
+      <w:r>
+        <w:continuationSeparator/>
+      </w:r>
+    </w:p>
+  </w:footnote>
+</w:footnotes>
 </file>
 
 <file path=word/styles.xml><?xml version="1.0" encoding="utf-8"?>
@@ -783,6 +1271,50 @@
       <w:shd w:val="clear" w:color="auto" w:fill="E1DFDD"/>
     </w:rPr>
   </w:style>
+  <w:style w:type="paragraph" w:styleId="Encabezado">
+    <w:name w:val="header"/>
+    <w:basedOn w:val="Normal"/>
+    <w:link w:val="EncabezadoCar"/>
+    <w:uiPriority w:val="99"/>
+    <w:unhideWhenUsed/>
+    <w:rsid w:val="00E47C84"/>
+    <w:pPr>
+      <w:tabs>
+        <w:tab w:val="center" w:pos="4419"/>
+        <w:tab w:val="right" w:pos="8838"/>
+      </w:tabs>
+      <w:spacing w:after="0" w:line="240" w:lineRule="auto"/>
+    </w:pPr>
+  </w:style>
+  <w:style w:type="character" w:customStyle="1" w:styleId="EncabezadoCar">
+    <w:name w:val="Encabezado Car"/>
+    <w:basedOn w:val="Fuentedeprrafopredeter"/>
+    <w:link w:val="Encabezado"/>
+    <w:uiPriority w:val="99"/>
+    <w:rsid w:val="00E47C84"/>
+  </w:style>
+  <w:style w:type="paragraph" w:styleId="Piedepgina">
+    <w:name w:val="footer"/>
+    <w:basedOn w:val="Normal"/>
+    <w:link w:val="PiedepginaCar"/>
+    <w:uiPriority w:val="99"/>
+    <w:unhideWhenUsed/>
+    <w:rsid w:val="00E47C84"/>
+    <w:pPr>
+      <w:tabs>
+        <w:tab w:val="center" w:pos="4419"/>
+        <w:tab w:val="right" w:pos="8838"/>
+      </w:tabs>
+      <w:spacing w:after="0" w:line="240" w:lineRule="auto"/>
+    </w:pPr>
+  </w:style>
+  <w:style w:type="character" w:customStyle="1" w:styleId="PiedepginaCar">
+    <w:name w:val="Pie de página Car"/>
+    <w:basedOn w:val="Fuentedeprrafopredeter"/>
+    <w:link w:val="Piedepgina"/>
+    <w:uiPriority w:val="99"/>
+    <w:rsid w:val="00E47C84"/>
+  </w:style>
 </w:styles>
 </file>
 

</xml_diff>